<commit_message>
fixed missing def in week 04
</commit_message>
<xml_diff>
--- a/LabSheets/Week_04.docx
+++ b/LabSheets/Week_04.docx
@@ -66,7 +66,7 @@
         <w:t xml:space="preserve"> </w:t>
       </w:r>
       <w:r>
-        <w:t xml:space="preserve">The following code create a list of digits from 1 to 31.</w:t>
+        <w:t xml:space="preserve">The following code creates a list of digits from 1 to 31.</w:t>
       </w:r>
     </w:p>
     <w:p>
@@ -245,13 +245,6 @@
           <w:rStyle w:val="NormalTok"/>
         </w:rPr>
         <w:t xml:space="preserve">)</w:t>
-      </w:r>
-      <w:br/>
-      <w:r>
-        <w:rPr>
-          <w:rStyle w:val="NormalTok"/>
-        </w:rPr>
-        <w:t xml:space="preserve">random.shuffle(jumbledlist)</w:t>
       </w:r>
       <w:br/>
       <w:r>
@@ -808,7 +801,7 @@
         <w:rPr>
           <w:rStyle w:val="NormalTok"/>
         </w:rPr>
-        <w:t xml:space="preserve">firstunsorted = </w:t>
+        <w:t xml:space="preserve">firstUnsorted = </w:t>
       </w:r>
       <w:r>
         <w:rPr>
@@ -1684,6 +1677,18 @@
           <w:ilvl w:val="0"/>
         </w:numPr>
       </w:pPr>
+      <w:r>
+        <w:rPr>
+          <w:rStyle w:val="KeywordTok"/>
+        </w:rPr>
+        <w:t xml:space="preserve">def</w:t>
+      </w:r>
+      <w:r>
+        <w:rPr>
+          <w:rStyle w:val="NormalTok"/>
+        </w:rPr>
+        <w:t xml:space="preserve"> </w:t>
+      </w:r>
       <w:r>
         <w:rPr>
           <w:rStyle w:val="NormalTok"/>

</xml_diff>

<commit_message>
Links added to week 04
</commit_message>
<xml_diff>
--- a/LabSheets/Week_04.docx
+++ b/LabSheets/Week_04.docx
@@ -327,6 +327,22 @@
       <w:r>
         <w:t xml:space="preserve">which returns a jumbled list of integersas above.</w:t>
       </w:r>
+    </w:p>
+    <w:p>
+      <w:pPr>
+        <w:numPr>
+          <w:numId w:val="1"/>
+          <w:ilvl w:val="0"/>
+        </w:numPr>
+      </w:pPr>
+      <w:hyperlink r:id="rId23">
+        <w:r>
+          <w:rPr>
+            <w:rStyle w:val="Hyperlink"/>
+          </w:rPr>
+          <w:t xml:space="preserve">Video hint</w:t>
+        </w:r>
+      </w:hyperlink>
     </w:p>
     <w:p>
       <w:pPr>
@@ -504,7 +520,7 @@
                     </pic:cNvPicPr>
                   </pic:nvPicPr>
                   <pic:blipFill>
-                    <a:blip r:embed="rId23"/>
+                    <a:blip r:embed="rId24"/>
                     <a:stretch>
                       <a:fillRect/>
                     </a:stretch>
@@ -645,7 +661,7 @@
                     </pic:cNvPicPr>
                   </pic:nvPicPr>
                   <pic:blipFill>
-                    <a:blip r:embed="rId24"/>
+                    <a:blip r:embed="rId25"/>
                     <a:stretch>
                       <a:fillRect/>
                     </a:stretch>
@@ -1528,6 +1544,22 @@
     <w:p>
       <w:pPr>
         <w:numPr>
+          <w:numId w:val="1"/>
+          <w:ilvl w:val="0"/>
+        </w:numPr>
+      </w:pPr>
+      <w:hyperlink r:id="rId26">
+        <w:r>
+          <w:rPr>
+            <w:rStyle w:val="Hyperlink"/>
+          </w:rPr>
+          <w:t xml:space="preserve">Video hint</w:t>
+        </w:r>
+      </w:hyperlink>
+    </w:p>
+    <w:p>
+      <w:pPr>
+        <w:numPr>
           <w:numId w:val="3"/>
           <w:ilvl w:val="0"/>
         </w:numPr>
@@ -1670,6 +1702,22 @@
     <w:p>
       <w:pPr>
         <w:numPr>
+          <w:numId w:val="1"/>
+          <w:ilvl w:val="0"/>
+        </w:numPr>
+      </w:pPr>
+      <w:hyperlink r:id="rId27">
+        <w:r>
+          <w:rPr>
+            <w:rStyle w:val="Hyperlink"/>
+          </w:rPr>
+          <w:t xml:space="preserve">Video hint</w:t>
+        </w:r>
+      </w:hyperlink>
+    </w:p>
+    <w:p>
+      <w:pPr>
+        <w:numPr>
           <w:numId w:val="3"/>
           <w:ilvl w:val="0"/>
         </w:numPr>
@@ -2179,11 +2227,27 @@
           <w:ilvl w:val="0"/>
         </w:numPr>
       </w:pPr>
+      <w:hyperlink r:id="rId28">
+        <w:r>
+          <w:rPr>
+            <w:rStyle w:val="Hyperlink"/>
+          </w:rPr>
+          <w:t xml:space="preserve">Video hint</w:t>
+        </w:r>
+      </w:hyperlink>
+    </w:p>
+    <w:p>
+      <w:pPr>
+        <w:numPr>
+          <w:numId w:val="1"/>
+          <w:ilvl w:val="0"/>
+        </w:numPr>
+      </w:pPr>
       <w:r>
         <w:t xml:space="preserve">(Note that python also has a timeit library which offers timing functionality.)</w:t>
       </w:r>
     </w:p>
-    <w:bookmarkStart w:id="25" w:name="searching-algorithms"/>
+    <w:bookmarkStart w:id="29" w:name="searching-algorithms"/>
     <w:p>
       <w:pPr>
         <w:pStyle w:val="Heading2"/>
@@ -2192,7 +2256,7 @@
         <w:t xml:space="preserve">Searching algorithms</w:t>
       </w:r>
     </w:p>
-    <w:bookmarkEnd w:id="25"/>
+    <w:bookmarkEnd w:id="29"/>
     <w:p>
       <w:pPr>
         <w:numPr>
@@ -2215,7 +2279,7 @@
       <w:r>
         <w:t xml:space="preserve"> </w:t>
       </w:r>
-      <w:hyperlink r:id="rId26">
+      <w:hyperlink r:id="rId30">
         <w:r>
           <w:rPr>
             <w:rStyle w:val="Hyperlink"/>
@@ -2245,6 +2309,22 @@
     <w:p>
       <w:pPr>
         <w:numPr>
+          <w:numId w:val="1"/>
+          <w:ilvl w:val="0"/>
+        </w:numPr>
+      </w:pPr>
+      <w:hyperlink r:id="rId31">
+        <w:r>
+          <w:rPr>
+            <w:rStyle w:val="Hyperlink"/>
+          </w:rPr>
+          <w:t xml:space="preserve">Video hin</w:t>
+        </w:r>
+      </w:hyperlink>
+    </w:p>
+    <w:p>
+      <w:pPr>
+        <w:numPr>
           <w:numId w:val="4"/>
           <w:ilvl w:val="0"/>
         </w:numPr>
@@ -2694,7 +2774,7 @@
       <w:r>
         <w:t xml:space="preserve"> </w:t>
       </w:r>
-      <w:hyperlink r:id="rId26">
+      <w:hyperlink r:id="rId30">
         <w:r>
           <w:rPr>
             <w:rStyle w:val="Hyperlink"/>
@@ -2705,6 +2785,22 @@
       <w:r>
         <w:t xml:space="preserve">.</w:t>
       </w:r>
+    </w:p>
+    <w:p>
+      <w:pPr>
+        <w:numPr>
+          <w:numId w:val="1"/>
+          <w:ilvl w:val="0"/>
+        </w:numPr>
+      </w:pPr>
+      <w:hyperlink r:id="rId32">
+        <w:r>
+          <w:rPr>
+            <w:rStyle w:val="Hyperlink"/>
+          </w:rPr>
+          <w:t xml:space="preserve">Video hint</w:t>
+        </w:r>
+      </w:hyperlink>
     </w:p>
     <w:p>
       <w:pPr>
@@ -2767,7 +2863,7 @@
                     </pic:cNvPicPr>
                   </pic:nvPicPr>
                   <pic:blipFill>
-                    <a:blip r:embed="rId27"/>
+                    <a:blip r:embed="rId33"/>
                     <a:stretch>
                       <a:fillRect/>
                     </a:stretch>
@@ -3782,6 +3878,22 @@
     <w:p>
       <w:pPr>
         <w:numPr>
+          <w:numId w:val="1"/>
+          <w:ilvl w:val="0"/>
+        </w:numPr>
+      </w:pPr>
+      <w:hyperlink r:id="rId34">
+        <w:r>
+          <w:rPr>
+            <w:rStyle w:val="Hyperlink"/>
+          </w:rPr>
+          <w:t xml:space="preserve">Video hint</w:t>
+        </w:r>
+      </w:hyperlink>
+    </w:p>
+    <w:p>
+      <w:pPr>
+        <w:numPr>
           <w:numId w:val="4"/>
           <w:ilvl w:val="0"/>
         </w:numPr>
@@ -3812,7 +3924,7 @@
 <file path=word/numbering.xml><?xml version="1.0" encoding="utf-8"?>
 <w:numbering xmlns:w="http://schemas.openxmlformats.org/wordprocessingml/2006/main">
   <w:abstractNum w:abstractNumId="0">
-    <w:nsid w:val="b0e6d7fd"/>
+    <w:nsid w:val="3ebaf43f"/>
     <w:multiLevelType w:val="multilevel"/>
     <w:lvl w:ilvl="0">
       <w:numFmt w:val="bullet"/>
@@ -3893,7 +4005,7 @@
     </w:lvl>
   </w:abstractNum>
   <w:abstractNum w:abstractNumId="2">
-    <w:nsid w:val="8245b676"/>
+    <w:nsid w:val="70c1d0a1"/>
     <w:multiLevelType w:val="multilevel"/>
     <w:lvl w:ilvl="0">
       <w:numFmt w:val="bullet"/>
@@ -3974,7 +4086,7 @@
     </w:lvl>
   </w:abstractNum>
   <w:abstractNum w:abstractNumId="3">
-    <w:nsid w:val="f43d02ed"/>
+    <w:nsid w:val="7ed577ea"/>
     <w:multiLevelType w:val="multilevel"/>
     <w:lvl w:ilvl="0">
       <w:start w:val="1"/>
@@ -4062,7 +4174,7 @@
     </w:lvl>
   </w:abstractNum>
   <w:abstractNum w:abstractNumId="4">
-    <w:nsid w:val="9b433b87"/>
+    <w:nsid w:val="8fa92dbd"/>
     <w:multiLevelType w:val="multilevel"/>
     <w:lvl w:ilvl="0">
       <w:start w:val="5"/>

</xml_diff>